<commit_message>
Casos de Guille e id de los rc actualizados
Ahora subo el rem
</commit_message>
<xml_diff>
--- a/6.2 Casos de uso del sistema/6.2.3 Especificación de casos de uso/casos_uso_guille.docx
+++ b/6.2 Casos de uso del sistema/6.2.3 Especificación de casos de uso/casos_uso_guille.docx
@@ -1,6 +1,6 @@
 
 <file path=word/document.xml><?xml version="1.0" encoding="utf-8"?>
-<w:document xmlns:wpc="http://schemas.microsoft.com/office/word/2010/wordprocessingCanvas" xmlns:cx="http://schemas.microsoft.com/office/drawing/2014/chartex" xmlns:cx1="http://schemas.microsoft.com/office/drawing/2015/9/8/chartex" xmlns:cx2="http://schemas.microsoft.com/office/drawing/2015/10/21/chartex" xmlns:cx3="http://schemas.microsoft.com/office/drawing/2016/5/9/chartex" xmlns:cx4="http://schemas.microsoft.com/office/drawing/2016/5/10/chartex" xmlns:cx5="http://schemas.microsoft.com/office/drawing/2016/5/11/chartex" xmlns:cx6="http://schemas.microsoft.com/office/drawing/2016/5/12/chartex" xmlns:cx7="http://schemas.microsoft.com/office/drawing/2016/5/13/chartex" xmlns:cx8="http://schemas.microsoft.com/office/drawing/2016/5/14/chartex" xmlns:mc="http://schemas.openxmlformats.org/markup-compatibility/2006" xmlns:aink="http://schemas.microsoft.com/office/drawing/2016/ink" xmlns:am3d="http://schemas.microsoft.com/office/drawing/2017/model3d" xmlns:o="urn:schemas-microsoft-com:office:office" xmlns:r="http://schemas.openxmlformats.org/officeDocument/2006/relationships" xmlns:m="http://schemas.openxmlformats.org/officeDocument/2006/math" xmlns:v="urn:schemas-microsoft-com:vml" xmlns:wp14="http://schemas.microsoft.com/office/word/2010/wordprocessingDrawing" xmlns:wp="http://schemas.openxmlformats.org/drawingml/2006/wordprocessingDrawing" xmlns:w10="urn:schemas-microsoft-com:office:word" xmlns:w="http://schemas.openxmlformats.org/wordprocessingml/2006/main" xmlns:w14="http://schemas.microsoft.com/office/word/2010/wordml" xmlns:w15="http://schemas.microsoft.com/office/word/2012/wordml" xmlns:w16cex="http://schemas.microsoft.com/office/word/2018/wordml/cex" xmlns:w16cid="http://schemas.microsoft.com/office/word/2016/wordml/cid" xmlns:w16="http://schemas.microsoft.com/office/word/2018/wordml" xmlns:w16se="http://schemas.microsoft.com/office/word/2015/wordml/symex" xmlns:wpg="http://schemas.microsoft.com/office/word/2010/wordprocessingGroup" xmlns:wpi="http://schemas.microsoft.com/office/word/2010/wordprocessingInk" xmlns:wne="http://schemas.microsoft.com/office/word/2006/wordml" xmlns:wps="http://schemas.microsoft.com/office/word/2010/wordprocessingShape" mc:Ignorable="w14 w15 w16se w16cid w16 w16cex wp14">
+<w:document xmlns:wpc="http://schemas.microsoft.com/office/word/2010/wordprocessingCanvas" xmlns:cx="http://schemas.microsoft.com/office/drawing/2014/chartex" xmlns:cx1="http://schemas.microsoft.com/office/drawing/2015/9/8/chartex" xmlns:cx2="http://schemas.microsoft.com/office/drawing/2015/10/21/chartex" xmlns:cx3="http://schemas.microsoft.com/office/drawing/2016/5/9/chartex" xmlns:cx4="http://schemas.microsoft.com/office/drawing/2016/5/10/chartex" xmlns:cx5="http://schemas.microsoft.com/office/drawing/2016/5/11/chartex" xmlns:cx6="http://schemas.microsoft.com/office/drawing/2016/5/12/chartex" xmlns:cx7="http://schemas.microsoft.com/office/drawing/2016/5/13/chartex" xmlns:cx8="http://schemas.microsoft.com/office/drawing/2016/5/14/chartex" xmlns:mc="http://schemas.openxmlformats.org/markup-compatibility/2006" xmlns:aink="http://schemas.microsoft.com/office/drawing/2016/ink" xmlns:am3d="http://schemas.microsoft.com/office/drawing/2017/model3d" xmlns:o="urn:schemas-microsoft-com:office:office" xmlns:r="http://schemas.openxmlformats.org/officeDocument/2006/relationships" xmlns:m="http://schemas.openxmlformats.org/officeDocument/2006/math" xmlns:v="urn:schemas-microsoft-com:vml" xmlns:wp14="http://schemas.microsoft.com/office/word/2010/wordprocessingDrawing" xmlns:wp="http://schemas.openxmlformats.org/drawingml/2006/wordprocessingDrawing" xmlns:w10="urn:schemas-microsoft-com:office:word" xmlns:w="http://schemas.openxmlformats.org/wordprocessingml/2006/main" xmlns:w14="http://schemas.microsoft.com/office/word/2010/wordml" xmlns:w15="http://schemas.microsoft.com/office/word/2012/wordml" xmlns:w16cid="http://schemas.microsoft.com/office/word/2016/wordml/cid" xmlns:w16se="http://schemas.microsoft.com/office/word/2015/wordml/symex" xmlns:wpg="http://schemas.microsoft.com/office/word/2010/wordprocessingGroup" xmlns:wpi="http://schemas.microsoft.com/office/word/2010/wordprocessingInk" xmlns:wne="http://schemas.microsoft.com/office/word/2006/wordml" xmlns:wps="http://schemas.microsoft.com/office/word/2010/wordprocessingShape" mc:Ignorable="w14 w15 w16se w16cid wp14">
   <w:body>
     <w:p/>
     <w:tbl>
@@ -66,18 +66,7 @@
                 <w:sz w:val="18"/>
                 <w:szCs w:val="18"/>
               </w:rPr>
-              <w:t>CU-0</w:t>
-            </w:r>
-            <w:r>
-              <w:rPr>
-                <w:rFonts w:ascii="Calibri" w:eastAsia="Arial Unicode MS" w:hAnsi="Calibri" w:cs="Tahoma"/>
-                <w:b/>
-                <w:bCs/>
-                <w:kern w:val="3"/>
-                <w:sz w:val="18"/>
-                <w:szCs w:val="18"/>
-              </w:rPr>
-              <w:t>26</w:t>
+              <w:t>CU-026</w:t>
             </w:r>
           </w:p>
         </w:tc>
@@ -219,16 +208,25 @@
                 <w:sz w:val="18"/>
                 <w:szCs w:val="18"/>
               </w:rPr>
-              <w:t>RI-005 Información de los usuarios</w:t>
-            </w:r>
-            <w:r>
-              <w:rPr>
-                <w:rFonts w:ascii="Calibri" w:eastAsia="Arial Unicode MS" w:hAnsi="Calibri" w:cs="Tahoma"/>
-                <w:kern w:val="3"/>
-                <w:sz w:val="18"/>
-                <w:szCs w:val="18"/>
-              </w:rPr>
-              <w:t>.</w:t>
+              <w:t>RI-00</w:t>
+            </w:r>
+            <w:r>
+              <w:rPr>
+                <w:rFonts w:ascii="Calibri" w:eastAsia="Arial Unicode MS" w:hAnsi="Calibri" w:cs="Tahoma"/>
+                <w:kern w:val="3"/>
+                <w:sz w:val="18"/>
+                <w:szCs w:val="18"/>
+              </w:rPr>
+              <w:t>6</w:t>
+            </w:r>
+            <w:r>
+              <w:rPr>
+                <w:rFonts w:ascii="Calibri" w:eastAsia="Arial Unicode MS" w:hAnsi="Calibri" w:cs="Tahoma"/>
+                <w:kern w:val="3"/>
+                <w:sz w:val="18"/>
+                <w:szCs w:val="18"/>
+              </w:rPr>
+              <w:t xml:space="preserve"> Información de los usuarios.</w:t>
             </w:r>
           </w:p>
         </w:tc>
@@ -1818,29 +1816,7 @@
                 <w:sz w:val="18"/>
                 <w:szCs w:val="18"/>
               </w:rPr>
-              <w:t>CU-0</w:t>
-            </w:r>
-            <w:r>
-              <w:rPr>
-                <w:rFonts w:ascii="Calibri" w:eastAsia="Arial Unicode MS" w:hAnsi="Calibri" w:cs="Tahoma"/>
-                <w:b/>
-                <w:bCs/>
-                <w:kern w:val="3"/>
-                <w:sz w:val="18"/>
-                <w:szCs w:val="18"/>
-              </w:rPr>
-              <w:t>2</w:t>
-            </w:r>
-            <w:r>
-              <w:rPr>
-                <w:rFonts w:ascii="Calibri" w:eastAsia="Arial Unicode MS" w:hAnsi="Calibri" w:cs="Tahoma"/>
-                <w:b/>
-                <w:bCs/>
-                <w:kern w:val="3"/>
-                <w:sz w:val="18"/>
-                <w:szCs w:val="18"/>
-              </w:rPr>
-              <w:t>7</w:t>
+              <w:t>CU-027</w:t>
             </w:r>
           </w:p>
         </w:tc>
@@ -1982,16 +1958,25 @@
                 <w:sz w:val="18"/>
                 <w:szCs w:val="18"/>
               </w:rPr>
-              <w:t>RI-005 Información de los usuarios</w:t>
-            </w:r>
-            <w:r>
-              <w:rPr>
-                <w:rFonts w:ascii="Calibri" w:eastAsia="Arial Unicode MS" w:hAnsi="Calibri" w:cs="Tahoma"/>
-                <w:kern w:val="3"/>
-                <w:sz w:val="18"/>
-                <w:szCs w:val="18"/>
-              </w:rPr>
-              <w:t>.</w:t>
+              <w:t>RI-00</w:t>
+            </w:r>
+            <w:r>
+              <w:rPr>
+                <w:rFonts w:ascii="Calibri" w:eastAsia="Arial Unicode MS" w:hAnsi="Calibri" w:cs="Tahoma"/>
+                <w:kern w:val="3"/>
+                <w:sz w:val="18"/>
+                <w:szCs w:val="18"/>
+              </w:rPr>
+              <w:t>6</w:t>
+            </w:r>
+            <w:r>
+              <w:rPr>
+                <w:rFonts w:ascii="Calibri" w:eastAsia="Arial Unicode MS" w:hAnsi="Calibri" w:cs="Tahoma"/>
+                <w:kern w:val="3"/>
+                <w:sz w:val="18"/>
+                <w:szCs w:val="18"/>
+              </w:rPr>
+              <w:t xml:space="preserve"> Información de los usuarios.</w:t>
             </w:r>
           </w:p>
         </w:tc>
@@ -2177,25 +2162,7 @@
                 <w:sz w:val="18"/>
                 <w:szCs w:val="18"/>
               </w:rPr>
-              <w:t xml:space="preserve">El sistema deberá comportarse como se describe en el siguiente caso de uso cuando </w:t>
-            </w:r>
-            <w:r>
-              <w:rPr>
-                <w:rFonts w:ascii="Calibri" w:eastAsia="Arial Unicode MS" w:hAnsi="Calibri" w:cs="Tahoma"/>
-                <w:kern w:val="3"/>
-                <w:sz w:val="18"/>
-                <w:szCs w:val="18"/>
-              </w:rPr>
-              <w:t>un usuario edite su perfil</w:t>
-            </w:r>
-            <w:r>
-              <w:rPr>
-                <w:rFonts w:ascii="Calibri" w:eastAsia="Arial Unicode MS" w:hAnsi="Calibri" w:cs="Tahoma"/>
-                <w:kern w:val="3"/>
-                <w:sz w:val="18"/>
-                <w:szCs w:val="18"/>
-              </w:rPr>
-              <w:t>.</w:t>
+              <w:t>El sistema deberá comportarse como se describe en el siguiente caso de uso cuando un usuario edite su perfil.</w:t>
             </w:r>
           </w:p>
         </w:tc>
@@ -3616,18 +3583,7 @@
                 <w:sz w:val="18"/>
                 <w:szCs w:val="18"/>
               </w:rPr>
-              <w:t>CU-0</w:t>
-            </w:r>
-            <w:r>
-              <w:rPr>
-                <w:rFonts w:ascii="Calibri" w:eastAsia="Arial Unicode MS" w:hAnsi="Calibri" w:cs="Tahoma"/>
-                <w:b/>
-                <w:bCs/>
-                <w:kern w:val="3"/>
-                <w:sz w:val="18"/>
-                <w:szCs w:val="18"/>
-              </w:rPr>
-              <w:t>28</w:t>
+              <w:t>CU-028</w:t>
             </w:r>
           </w:p>
         </w:tc>
@@ -3769,7 +3725,25 @@
                 <w:sz w:val="18"/>
                 <w:szCs w:val="18"/>
               </w:rPr>
-              <w:t>RI-005 Información de los usuarios</w:t>
+              <w:t>RI-00</w:t>
+            </w:r>
+            <w:r>
+              <w:rPr>
+                <w:rFonts w:ascii="Calibri" w:eastAsia="Arial Unicode MS" w:hAnsi="Calibri" w:cs="Tahoma"/>
+                <w:kern w:val="3"/>
+                <w:sz w:val="18"/>
+                <w:szCs w:val="18"/>
+              </w:rPr>
+              <w:t>6</w:t>
+            </w:r>
+            <w:r>
+              <w:rPr>
+                <w:rFonts w:ascii="Calibri" w:eastAsia="Arial Unicode MS" w:hAnsi="Calibri" w:cs="Tahoma"/>
+                <w:kern w:val="3"/>
+                <w:sz w:val="18"/>
+                <w:szCs w:val="18"/>
+              </w:rPr>
+              <w:t xml:space="preserve"> Información de los usuarios</w:t>
             </w:r>
             <w:r>
               <w:rPr>
@@ -3910,16 +3884,7 @@
                 <w:sz w:val="18"/>
                 <w:szCs w:val="18"/>
               </w:rPr>
-              <w:t xml:space="preserve">Hemos </w:t>
-            </w:r>
-            <w:r>
-              <w:rPr>
-                <w:rFonts w:ascii="Calibri" w:eastAsia="Arial Unicode MS" w:hAnsi="Calibri" w:cs="Tahoma"/>
-                <w:kern w:val="3"/>
-                <w:sz w:val="18"/>
-                <w:szCs w:val="18"/>
-              </w:rPr>
-              <w:t>iniciado sesión y estamos en la página principal de la aplicación.</w:t>
+              <w:t>Hemos iniciado sesión y estamos en la página principal de la aplicación.</w:t>
             </w:r>
           </w:p>
         </w:tc>
@@ -4012,16 +3977,7 @@
                 <w:sz w:val="18"/>
                 <w:szCs w:val="18"/>
               </w:rPr>
-              <w:t xml:space="preserve">El sistema deberá comportarse como se describe en el siguiente caso de uso </w:t>
-            </w:r>
-            <w:r>
-              <w:rPr>
-                <w:rFonts w:ascii="Calibri" w:eastAsia="Arial Unicode MS" w:hAnsi="Calibri" w:cs="Tahoma"/>
-                <w:kern w:val="3"/>
-                <w:sz w:val="18"/>
-                <w:szCs w:val="18"/>
-              </w:rPr>
-              <w:t>cuando alguien quiera consultar la tabla de los usuarios registrados.</w:t>
+              <w:t>El sistema deberá comportarse como se describe en el siguiente caso de uso cuando alguien quiera consultar la tabla de los usuarios registrados.</w:t>
             </w:r>
           </w:p>
         </w:tc>
@@ -4282,16 +4238,7 @@
                 <w:sz w:val="18"/>
                 <w:szCs w:val="18"/>
               </w:rPr>
-              <w:t xml:space="preserve">El usuario accede </w:t>
-            </w:r>
-            <w:r>
-              <w:rPr>
-                <w:rFonts w:ascii="Calibri" w:eastAsia="Arial Unicode MS" w:hAnsi="Calibri" w:cs="Tahoma"/>
-                <w:kern w:val="3"/>
-                <w:sz w:val="18"/>
-                <w:szCs w:val="18"/>
-              </w:rPr>
-              <w:t>al apartado de usuarios.</w:t>
+              <w:t>El usuario accede al apartado de usuarios.</w:t>
             </w:r>
           </w:p>
         </w:tc>
@@ -4521,16 +4468,7 @@
                 <w:sz w:val="18"/>
                 <w:szCs w:val="18"/>
               </w:rPr>
-              <w:t>El usuario</w:t>
-            </w:r>
-            <w:r>
-              <w:rPr>
-                <w:rFonts w:ascii="Calibri" w:eastAsia="Arial Unicode MS" w:hAnsi="Calibri" w:cs="Tahoma"/>
-                <w:kern w:val="3"/>
-                <w:sz w:val="18"/>
-                <w:szCs w:val="18"/>
-              </w:rPr>
-              <w:t xml:space="preserve"> permanece en la página de usuarios.</w:t>
+              <w:t>El usuario permanece en la página de usuarios.</w:t>
             </w:r>
           </w:p>
         </w:tc>
@@ -4779,18 +4717,7 @@
                 <w:sz w:val="18"/>
                 <w:szCs w:val="18"/>
               </w:rPr>
-              <w:t>CU-0</w:t>
-            </w:r>
-            <w:r>
-              <w:rPr>
-                <w:rFonts w:ascii="Calibri" w:eastAsia="Arial Unicode MS" w:hAnsi="Calibri" w:cs="Tahoma"/>
-                <w:b/>
-                <w:bCs/>
-                <w:kern w:val="3"/>
-                <w:sz w:val="18"/>
-                <w:szCs w:val="18"/>
-              </w:rPr>
-              <w:t>29</w:t>
+              <w:t>CU-029</w:t>
             </w:r>
           </w:p>
         </w:tc>
@@ -5034,16 +4961,7 @@
                 <w:sz w:val="18"/>
                 <w:szCs w:val="18"/>
               </w:rPr>
-              <w:t xml:space="preserve">Hemos </w:t>
-            </w:r>
-            <w:r>
-              <w:rPr>
-                <w:rFonts w:ascii="Calibri" w:eastAsia="Arial Unicode MS" w:hAnsi="Calibri" w:cs="Tahoma"/>
-                <w:kern w:val="3"/>
-                <w:sz w:val="18"/>
-                <w:szCs w:val="18"/>
-              </w:rPr>
-              <w:t>iniciado sesión y nos encontramos en la página principal de la aplicación</w:t>
+              <w:t>Hemos iniciado sesión y nos encontramos en la página principal de la aplicación</w:t>
             </w:r>
             <w:r>
               <w:rPr>
@@ -5145,16 +5063,7 @@
                 <w:sz w:val="18"/>
                 <w:szCs w:val="18"/>
               </w:rPr>
-              <w:t xml:space="preserve">El sistema deberá comportarse como se describe en el siguiente caso de uso cuando se </w:t>
-            </w:r>
-            <w:r>
-              <w:rPr>
-                <w:rFonts w:ascii="Calibri" w:eastAsia="Arial Unicode MS" w:hAnsi="Calibri" w:cs="Tahoma"/>
-                <w:kern w:val="3"/>
-                <w:sz w:val="18"/>
-                <w:szCs w:val="18"/>
-              </w:rPr>
-              <w:t>elimine un usuario</w:t>
+              <w:t>El sistema deberá comportarse como se describe en el siguiente caso de uso cuando se elimine un usuario</w:t>
             </w:r>
             <w:r>
               <w:rPr>
@@ -5426,25 +5335,7 @@
                 <w:sz w:val="18"/>
                 <w:szCs w:val="18"/>
               </w:rPr>
-              <w:t xml:space="preserve">Se </w:t>
-            </w:r>
-            <w:r>
-              <w:rPr>
-                <w:rFonts w:ascii="Calibri" w:eastAsia="Arial Unicode MS" w:hAnsi="Calibri" w:cs="Tahoma"/>
-                <w:kern w:val="3"/>
-                <w:sz w:val="18"/>
-                <w:szCs w:val="18"/>
-              </w:rPr>
-              <w:t xml:space="preserve">accede </w:t>
-            </w:r>
-            <w:r>
-              <w:rPr>
-                <w:rFonts w:ascii="Calibri" w:eastAsia="Arial Unicode MS" w:hAnsi="Calibri" w:cs="Tahoma"/>
-                <w:kern w:val="3"/>
-                <w:sz w:val="18"/>
-                <w:szCs w:val="18"/>
-              </w:rPr>
-              <w:t>a la tabla de usuarios.</w:t>
+              <w:t>Se accede a la tabla de usuarios.</w:t>
             </w:r>
           </w:p>
         </w:tc>
@@ -5795,16 +5686,7 @@
                 <w:sz w:val="18"/>
                 <w:szCs w:val="18"/>
               </w:rPr>
-              <w:t>El usuario</w:t>
-            </w:r>
-            <w:r>
-              <w:rPr>
-                <w:rFonts w:ascii="Calibri" w:eastAsia="Arial Unicode MS" w:hAnsi="Calibri" w:cs="Tahoma"/>
-                <w:kern w:val="3"/>
-                <w:sz w:val="18"/>
-                <w:szCs w:val="18"/>
-              </w:rPr>
-              <w:t xml:space="preserve"> vuelve a la tabla de usuarios</w:t>
+              <w:t>El usuario vuelve a la tabla de usuarios</w:t>
             </w:r>
             <w:r>
               <w:rPr>
@@ -6077,16 +5959,7 @@
                 <w:sz w:val="18"/>
                 <w:szCs w:val="18"/>
               </w:rPr>
-              <w:t xml:space="preserve">Si </w:t>
-            </w:r>
-            <w:r>
-              <w:rPr>
-                <w:rFonts w:ascii="Calibri" w:eastAsia="Arial Unicode MS" w:hAnsi="Calibri" w:cs="Tahoma"/>
-                <w:kern w:val="3"/>
-                <w:sz w:val="18"/>
-                <w:szCs w:val="18"/>
-              </w:rPr>
-              <w:t>el usuario no es administrador</w:t>
+              <w:t>Si el usuario no es administrador</w:t>
             </w:r>
             <w:r>
               <w:rPr>
@@ -6563,34 +6436,7 @@
                 <w:sz w:val="18"/>
                 <w:szCs w:val="18"/>
               </w:rPr>
-              <w:t>RG-00</w:t>
-            </w:r>
-            <w:r>
-              <w:rPr>
-                <w:rFonts w:ascii="Calibri" w:eastAsia="Arial Unicode MS" w:hAnsi="Calibri" w:cs="Tahoma"/>
-                <w:kern w:val="3"/>
-                <w:sz w:val="18"/>
-                <w:szCs w:val="18"/>
-              </w:rPr>
-              <w:t>3</w:t>
-            </w:r>
-            <w:r>
-              <w:rPr>
-                <w:rFonts w:ascii="Calibri" w:eastAsia="Arial Unicode MS" w:hAnsi="Calibri" w:cs="Tahoma"/>
-                <w:kern w:val="3"/>
-                <w:sz w:val="18"/>
-                <w:szCs w:val="18"/>
-              </w:rPr>
-              <w:t xml:space="preserve"> Gestionar </w:t>
-            </w:r>
-            <w:r>
-              <w:rPr>
-                <w:rFonts w:ascii="Calibri" w:eastAsia="Arial Unicode MS" w:hAnsi="Calibri" w:cs="Tahoma"/>
-                <w:kern w:val="3"/>
-                <w:sz w:val="18"/>
-                <w:szCs w:val="18"/>
-              </w:rPr>
-              <w:t>alertas.</w:t>
+              <w:t>RG-003 Gestionar alertas.</w:t>
             </w:r>
           </w:p>
           <w:p>
@@ -6650,43 +6496,7 @@
                 <w:sz w:val="18"/>
                 <w:szCs w:val="18"/>
               </w:rPr>
-              <w:t>RN-0</w:t>
-            </w:r>
-            <w:r>
-              <w:rPr>
-                <w:rFonts w:ascii="Calibri" w:eastAsia="Arial Unicode MS" w:hAnsi="Calibri" w:cs="Tahoma"/>
-                <w:kern w:val="3"/>
-                <w:sz w:val="18"/>
-                <w:szCs w:val="18"/>
-              </w:rPr>
-              <w:t>11</w:t>
-            </w:r>
-            <w:r>
-              <w:rPr>
-                <w:rFonts w:ascii="Calibri" w:eastAsia="Arial Unicode MS" w:hAnsi="Calibri" w:cs="Tahoma"/>
-                <w:kern w:val="3"/>
-                <w:sz w:val="18"/>
-                <w:szCs w:val="18"/>
-              </w:rPr>
-              <w:t xml:space="preserve"> Gestión de alertas de</w:t>
-            </w:r>
-            <w:r>
-              <w:rPr>
-                <w:rFonts w:ascii="Calibri" w:eastAsia="Arial Unicode MS" w:hAnsi="Calibri" w:cs="Tahoma"/>
-                <w:kern w:val="3"/>
-                <w:sz w:val="18"/>
-                <w:szCs w:val="18"/>
-              </w:rPr>
-              <w:t xml:space="preserve"> proyectos</w:t>
-            </w:r>
-            <w:r>
-              <w:rPr>
-                <w:rFonts w:ascii="Calibri" w:eastAsia="Arial Unicode MS" w:hAnsi="Calibri" w:cs="Tahoma"/>
-                <w:kern w:val="3"/>
-                <w:sz w:val="18"/>
-                <w:szCs w:val="18"/>
-              </w:rPr>
-              <w:t>.</w:t>
+              <w:t>RN-011 Gestión de alertas de proyectos.</w:t>
             </w:r>
           </w:p>
           <w:p>
@@ -6716,43 +6526,7 @@
                 <w:sz w:val="18"/>
                 <w:szCs w:val="18"/>
               </w:rPr>
-              <w:t>RN-0</w:t>
-            </w:r>
-            <w:r>
-              <w:rPr>
-                <w:rFonts w:ascii="Calibri" w:eastAsia="Arial Unicode MS" w:hAnsi="Calibri" w:cs="Tahoma"/>
-                <w:kern w:val="3"/>
-                <w:sz w:val="18"/>
-                <w:szCs w:val="18"/>
-              </w:rPr>
-              <w:t>12</w:t>
-            </w:r>
-            <w:r>
-              <w:rPr>
-                <w:rFonts w:ascii="Calibri" w:eastAsia="Arial Unicode MS" w:hAnsi="Calibri" w:cs="Tahoma"/>
-                <w:kern w:val="3"/>
-                <w:sz w:val="18"/>
-                <w:szCs w:val="18"/>
-              </w:rPr>
-              <w:t xml:space="preserve"> Gestión de alertas de </w:t>
-            </w:r>
-            <w:r>
-              <w:rPr>
-                <w:rFonts w:ascii="Calibri" w:eastAsia="Arial Unicode MS" w:hAnsi="Calibri" w:cs="Tahoma"/>
-                <w:kern w:val="3"/>
-                <w:sz w:val="18"/>
-                <w:szCs w:val="18"/>
-              </w:rPr>
-              <w:t>ejemplares</w:t>
-            </w:r>
-            <w:r>
-              <w:rPr>
-                <w:rFonts w:ascii="Calibri" w:eastAsia="Arial Unicode MS" w:hAnsi="Calibri" w:cs="Tahoma"/>
-                <w:kern w:val="3"/>
-                <w:sz w:val="18"/>
-                <w:szCs w:val="18"/>
-              </w:rPr>
-              <w:t>.</w:t>
+              <w:t>RN-012 Gestión de alertas de ejemplares.</w:t>
             </w:r>
           </w:p>
           <w:p>
@@ -6782,43 +6556,7 @@
                 <w:sz w:val="18"/>
                 <w:szCs w:val="18"/>
               </w:rPr>
-              <w:t>RN-0</w:t>
-            </w:r>
-            <w:r>
-              <w:rPr>
-                <w:rFonts w:ascii="Calibri" w:eastAsia="Arial Unicode MS" w:hAnsi="Calibri" w:cs="Tahoma"/>
-                <w:kern w:val="3"/>
-                <w:sz w:val="18"/>
-                <w:szCs w:val="18"/>
-              </w:rPr>
-              <w:t>13</w:t>
-            </w:r>
-            <w:r>
-              <w:rPr>
-                <w:rFonts w:ascii="Calibri" w:eastAsia="Arial Unicode MS" w:hAnsi="Calibri" w:cs="Tahoma"/>
-                <w:kern w:val="3"/>
-                <w:sz w:val="18"/>
-                <w:szCs w:val="18"/>
-              </w:rPr>
-              <w:t xml:space="preserve"> Gestión de alertas de </w:t>
-            </w:r>
-            <w:r>
-              <w:rPr>
-                <w:rFonts w:ascii="Calibri" w:eastAsia="Arial Unicode MS" w:hAnsi="Calibri" w:cs="Tahoma"/>
-                <w:kern w:val="3"/>
-                <w:sz w:val="18"/>
-                <w:szCs w:val="18"/>
-              </w:rPr>
-              <w:t>partidas</w:t>
-            </w:r>
-            <w:r>
-              <w:rPr>
-                <w:rFonts w:ascii="Calibri" w:eastAsia="Arial Unicode MS" w:hAnsi="Calibri" w:cs="Tahoma"/>
-                <w:kern w:val="3"/>
-                <w:sz w:val="18"/>
-                <w:szCs w:val="18"/>
-              </w:rPr>
-              <w:t>.</w:t>
+              <w:t>RN-013 Gestión de alertas de partidas.</w:t>
             </w:r>
           </w:p>
           <w:p>
@@ -6848,7 +6586,25 @@
                 <w:sz w:val="18"/>
                 <w:szCs w:val="18"/>
               </w:rPr>
-              <w:t>RC-007 Visualización de alertas de inventario.</w:t>
+              <w:t>RC-00</w:t>
+            </w:r>
+            <w:r>
+              <w:rPr>
+                <w:rFonts w:ascii="Calibri" w:eastAsia="Arial Unicode MS" w:hAnsi="Calibri" w:cs="Tahoma"/>
+                <w:kern w:val="3"/>
+                <w:sz w:val="18"/>
+                <w:szCs w:val="18"/>
+              </w:rPr>
+              <w:t>3</w:t>
+            </w:r>
+            <w:r>
+              <w:rPr>
+                <w:rFonts w:ascii="Calibri" w:eastAsia="Arial Unicode MS" w:hAnsi="Calibri" w:cs="Tahoma"/>
+                <w:kern w:val="3"/>
+                <w:sz w:val="18"/>
+                <w:szCs w:val="18"/>
+              </w:rPr>
+              <w:t xml:space="preserve"> Visualización de alertas de inventario.</w:t>
             </w:r>
           </w:p>
           <w:p>
@@ -6878,25 +6634,25 @@
                 <w:sz w:val="18"/>
                 <w:szCs w:val="18"/>
               </w:rPr>
-              <w:t>RC-007 Visualización de alertas de</w:t>
-            </w:r>
-            <w:r>
-              <w:rPr>
-                <w:rFonts w:ascii="Calibri" w:eastAsia="Arial Unicode MS" w:hAnsi="Calibri" w:cs="Tahoma"/>
-                <w:kern w:val="3"/>
-                <w:sz w:val="18"/>
-                <w:szCs w:val="18"/>
-              </w:rPr>
-              <w:t xml:space="preserve"> proyecto</w:t>
-            </w:r>
-            <w:r>
-              <w:rPr>
-                <w:rFonts w:ascii="Calibri" w:eastAsia="Arial Unicode MS" w:hAnsi="Calibri" w:cs="Tahoma"/>
-                <w:kern w:val="3"/>
-                <w:sz w:val="18"/>
-                <w:szCs w:val="18"/>
-              </w:rPr>
-              <w:t>.</w:t>
+              <w:t>RC-00</w:t>
+            </w:r>
+            <w:r>
+              <w:rPr>
+                <w:rFonts w:ascii="Calibri" w:eastAsia="Arial Unicode MS" w:hAnsi="Calibri" w:cs="Tahoma"/>
+                <w:kern w:val="3"/>
+                <w:sz w:val="18"/>
+                <w:szCs w:val="18"/>
+              </w:rPr>
+              <w:t>4</w:t>
+            </w:r>
+            <w:r>
+              <w:rPr>
+                <w:rFonts w:ascii="Calibri" w:eastAsia="Arial Unicode MS" w:hAnsi="Calibri" w:cs="Tahoma"/>
+                <w:kern w:val="3"/>
+                <w:sz w:val="18"/>
+                <w:szCs w:val="18"/>
+              </w:rPr>
+              <w:t xml:space="preserve"> Visualización de alertas de proyecto.</w:t>
             </w:r>
           </w:p>
         </w:tc>
@@ -7082,16 +6838,7 @@
                 <w:sz w:val="18"/>
                 <w:szCs w:val="18"/>
               </w:rPr>
-              <w:t xml:space="preserve">El sistema deberá comportarse como se describe en el siguiente caso de uso cuando </w:t>
-            </w:r>
-            <w:r>
-              <w:rPr>
-                <w:rFonts w:ascii="Calibri" w:eastAsia="Arial Unicode MS" w:hAnsi="Calibri" w:cs="Tahoma"/>
-                <w:kern w:val="3"/>
-                <w:sz w:val="18"/>
-                <w:szCs w:val="18"/>
-              </w:rPr>
-              <w:t>se quiera consultar o editar una alerta.</w:t>
+              <w:t>El sistema deberá comportarse como se describe en el siguiente caso de uso cuando se quiera consultar o editar una alerta.</w:t>
             </w:r>
           </w:p>
         </w:tc>
@@ -7354,16 +7101,7 @@
                 <w:sz w:val="18"/>
                 <w:szCs w:val="18"/>
               </w:rPr>
-              <w:t xml:space="preserve">Se accede a la </w:t>
-            </w:r>
-            <w:r>
-              <w:rPr>
-                <w:rFonts w:ascii="Calibri" w:eastAsia="Arial Unicode MS" w:hAnsi="Calibri" w:cs="Tahoma"/>
-                <w:kern w:val="3"/>
-                <w:sz w:val="18"/>
-                <w:szCs w:val="18"/>
-              </w:rPr>
-              <w:t>tabla de alertas, donde se muestran los detalles de las alertas existentes.</w:t>
+              <w:t>Se accede a la tabla de alertas, donde se muestran los detalles de las alertas existentes.</w:t>
             </w:r>
           </w:p>
         </w:tc>
@@ -7483,16 +7221,7 @@
                 <w:sz w:val="18"/>
                 <w:szCs w:val="18"/>
               </w:rPr>
-              <w:t xml:space="preserve">Si </w:t>
-            </w:r>
-            <w:r>
-              <w:rPr>
-                <w:rFonts w:ascii="Calibri" w:eastAsia="Arial Unicode MS" w:hAnsi="Calibri" w:cs="Tahoma"/>
-                <w:kern w:val="3"/>
-                <w:sz w:val="18"/>
-                <w:szCs w:val="18"/>
-              </w:rPr>
-              <w:t>se desea editar una alerta,</w:t>
+              <w:t>Si se desea editar una alerta,</w:t>
             </w:r>
           </w:p>
         </w:tc>
@@ -8179,61 +7908,27 @@
                 <w:sz w:val="18"/>
                 <w:szCs w:val="18"/>
               </w:rPr>
-              <w:t>R</w:t>
-            </w:r>
-            <w:r>
-              <w:rPr>
-                <w:rFonts w:ascii="Calibri" w:eastAsia="Arial Unicode MS" w:hAnsi="Calibri" w:cs="Tahoma"/>
-                <w:kern w:val="3"/>
-                <w:sz w:val="18"/>
-                <w:szCs w:val="18"/>
-              </w:rPr>
-              <w:t>I</w:t>
-            </w:r>
-            <w:r>
-              <w:rPr>
-                <w:rFonts w:ascii="Calibri" w:eastAsia="Arial Unicode MS" w:hAnsi="Calibri" w:cs="Tahoma"/>
-                <w:kern w:val="3"/>
-                <w:sz w:val="18"/>
-                <w:szCs w:val="18"/>
-              </w:rPr>
-              <w:t>-00</w:t>
-            </w:r>
-            <w:r>
-              <w:rPr>
-                <w:rFonts w:ascii="Calibri" w:eastAsia="Arial Unicode MS" w:hAnsi="Calibri" w:cs="Tahoma"/>
-                <w:kern w:val="3"/>
-                <w:sz w:val="18"/>
-                <w:szCs w:val="18"/>
-              </w:rPr>
-              <w:t>7</w:t>
-            </w:r>
-            <w:r>
-              <w:rPr>
-                <w:rFonts w:ascii="Calibri" w:eastAsia="Arial Unicode MS" w:hAnsi="Calibri" w:cs="Tahoma"/>
-                <w:kern w:val="3"/>
-                <w:sz w:val="18"/>
-                <w:szCs w:val="18"/>
-              </w:rPr>
-              <w:t xml:space="preserve"> </w:t>
-            </w:r>
-            <w:r>
-              <w:rPr>
-                <w:rFonts w:ascii="Calibri" w:eastAsia="Arial Unicode MS" w:hAnsi="Calibri" w:cs="Tahoma"/>
-                <w:kern w:val="3"/>
-                <w:sz w:val="18"/>
-                <w:szCs w:val="18"/>
-              </w:rPr>
-              <w:t xml:space="preserve">Información sobre </w:t>
-            </w:r>
-            <w:r>
-              <w:rPr>
-                <w:rFonts w:ascii="Calibri" w:eastAsia="Arial Unicode MS" w:hAnsi="Calibri" w:cs="Tahoma"/>
-                <w:kern w:val="3"/>
-                <w:sz w:val="18"/>
-                <w:szCs w:val="18"/>
-              </w:rPr>
-              <w:t>proyectos.</w:t>
+              <w:t>RI-00</w:t>
+            </w:r>
+            <w:r>
+              <w:rPr>
+                <w:rFonts w:ascii="Calibri" w:eastAsia="Arial Unicode MS" w:hAnsi="Calibri" w:cs="Tahoma"/>
+                <w:kern w:val="3"/>
+                <w:sz w:val="18"/>
+                <w:szCs w:val="18"/>
+              </w:rPr>
+              <w:t>8</w:t>
+            </w:r>
+            <w:bookmarkStart w:id="0" w:name="_GoBack"/>
+            <w:bookmarkEnd w:id="0"/>
+            <w:r>
+              <w:rPr>
+                <w:rFonts w:ascii="Calibri" w:eastAsia="Arial Unicode MS" w:hAnsi="Calibri" w:cs="Tahoma"/>
+                <w:kern w:val="3"/>
+                <w:sz w:val="18"/>
+                <w:szCs w:val="18"/>
+              </w:rPr>
+              <w:t xml:space="preserve"> Información sobre proyectos.</w:t>
             </w:r>
           </w:p>
           <w:p>
@@ -8293,16 +7988,7 @@
                 <w:sz w:val="18"/>
                 <w:szCs w:val="18"/>
               </w:rPr>
-              <w:t>RN-00</w:t>
-            </w:r>
-            <w:r>
-              <w:rPr>
-                <w:rFonts w:ascii="Calibri" w:eastAsia="Arial Unicode MS" w:hAnsi="Calibri" w:cs="Tahoma"/>
-                <w:kern w:val="3"/>
-                <w:sz w:val="18"/>
-                <w:szCs w:val="18"/>
-              </w:rPr>
-              <w:t>8 Manipulación del presupuesto de proyectos.</w:t>
+              <w:t>RN-008 Manipulación del presupuesto de proyectos.</w:t>
             </w:r>
           </w:p>
         </w:tc>
@@ -8395,16 +8081,7 @@
                 <w:sz w:val="18"/>
                 <w:szCs w:val="18"/>
               </w:rPr>
-              <w:t xml:space="preserve">Hemos iniciado sesión y nos encontramos en la página </w:t>
-            </w:r>
-            <w:r>
-              <w:rPr>
-                <w:rFonts w:ascii="Calibri" w:eastAsia="Arial Unicode MS" w:hAnsi="Calibri" w:cs="Tahoma"/>
-                <w:kern w:val="3"/>
-                <w:sz w:val="18"/>
-                <w:szCs w:val="18"/>
-              </w:rPr>
-              <w:t>de detalles de un proyecto.</w:t>
+              <w:t>Hemos iniciado sesión y nos encontramos en la página de detalles de un proyecto.</w:t>
             </w:r>
           </w:p>
         </w:tc>
@@ -9204,7 +8881,7 @@
 </file>
 
 <file path=word/numbering.xml><?xml version="1.0" encoding="utf-8"?>
-<w:numbering xmlns:wpc="http://schemas.microsoft.com/office/word/2010/wordprocessingCanvas" xmlns:cx="http://schemas.microsoft.com/office/drawing/2014/chartex" xmlns:cx1="http://schemas.microsoft.com/office/drawing/2015/9/8/chartex" xmlns:cx2="http://schemas.microsoft.com/office/drawing/2015/10/21/chartex" xmlns:cx3="http://schemas.microsoft.com/office/drawing/2016/5/9/chartex" xmlns:cx4="http://schemas.microsoft.com/office/drawing/2016/5/10/chartex" xmlns:cx5="http://schemas.microsoft.com/office/drawing/2016/5/11/chartex" xmlns:cx6="http://schemas.microsoft.com/office/drawing/2016/5/12/chartex" xmlns:cx7="http://schemas.microsoft.com/office/drawing/2016/5/13/chartex" xmlns:cx8="http://schemas.microsoft.com/office/drawing/2016/5/14/chartex" xmlns:mc="http://schemas.openxmlformats.org/markup-compatibility/2006" xmlns:aink="http://schemas.microsoft.com/office/drawing/2016/ink" xmlns:am3d="http://schemas.microsoft.com/office/drawing/2017/model3d" xmlns:o="urn:schemas-microsoft-com:office:office" xmlns:r="http://schemas.openxmlformats.org/officeDocument/2006/relationships" xmlns:m="http://schemas.openxmlformats.org/officeDocument/2006/math" xmlns:v="urn:schemas-microsoft-com:vml" xmlns:wp14="http://schemas.microsoft.com/office/word/2010/wordprocessingDrawing" xmlns:wp="http://schemas.openxmlformats.org/drawingml/2006/wordprocessingDrawing" xmlns:w10="urn:schemas-microsoft-com:office:word" xmlns:w="http://schemas.openxmlformats.org/wordprocessingml/2006/main" xmlns:w14="http://schemas.microsoft.com/office/word/2010/wordml" xmlns:w15="http://schemas.microsoft.com/office/word/2012/wordml" xmlns:w16cex="http://schemas.microsoft.com/office/word/2018/wordml/cex" xmlns:w16cid="http://schemas.microsoft.com/office/word/2016/wordml/cid" xmlns:w16="http://schemas.microsoft.com/office/word/2018/wordml" xmlns:w16se="http://schemas.microsoft.com/office/word/2015/wordml/symex" xmlns:wpg="http://schemas.microsoft.com/office/word/2010/wordprocessingGroup" xmlns:wpi="http://schemas.microsoft.com/office/word/2010/wordprocessingInk" xmlns:wne="http://schemas.microsoft.com/office/word/2006/wordml" xmlns:wps="http://schemas.microsoft.com/office/word/2010/wordprocessingShape" mc:Ignorable="w14 w15 w16se w16cid w16 w16cex wp14">
+<w:numbering xmlns:wpc="http://schemas.microsoft.com/office/word/2010/wordprocessingCanvas" xmlns:cx="http://schemas.microsoft.com/office/drawing/2014/chartex" xmlns:cx1="http://schemas.microsoft.com/office/drawing/2015/9/8/chartex" xmlns:cx2="http://schemas.microsoft.com/office/drawing/2015/10/21/chartex" xmlns:cx3="http://schemas.microsoft.com/office/drawing/2016/5/9/chartex" xmlns:cx4="http://schemas.microsoft.com/office/drawing/2016/5/10/chartex" xmlns:cx5="http://schemas.microsoft.com/office/drawing/2016/5/11/chartex" xmlns:cx6="http://schemas.microsoft.com/office/drawing/2016/5/12/chartex" xmlns:cx7="http://schemas.microsoft.com/office/drawing/2016/5/13/chartex" xmlns:cx8="http://schemas.microsoft.com/office/drawing/2016/5/14/chartex" xmlns:mc="http://schemas.openxmlformats.org/markup-compatibility/2006" xmlns:aink="http://schemas.microsoft.com/office/drawing/2016/ink" xmlns:am3d="http://schemas.microsoft.com/office/drawing/2017/model3d" xmlns:o="urn:schemas-microsoft-com:office:office" xmlns:r="http://schemas.openxmlformats.org/officeDocument/2006/relationships" xmlns:m="http://schemas.openxmlformats.org/officeDocument/2006/math" xmlns:v="urn:schemas-microsoft-com:vml" xmlns:wp14="http://schemas.microsoft.com/office/word/2010/wordprocessingDrawing" xmlns:wp="http://schemas.openxmlformats.org/drawingml/2006/wordprocessingDrawing" xmlns:w10="urn:schemas-microsoft-com:office:word" xmlns:w="http://schemas.openxmlformats.org/wordprocessingml/2006/main" xmlns:w14="http://schemas.microsoft.com/office/word/2010/wordml" xmlns:w15="http://schemas.microsoft.com/office/word/2012/wordml" xmlns:w16cid="http://schemas.microsoft.com/office/word/2016/wordml/cid" xmlns:w16se="http://schemas.microsoft.com/office/word/2015/wordml/symex" xmlns:wpg="http://schemas.microsoft.com/office/word/2010/wordprocessingGroup" xmlns:wpi="http://schemas.microsoft.com/office/word/2010/wordprocessingInk" xmlns:wne="http://schemas.microsoft.com/office/word/2006/wordml" xmlns:wps="http://schemas.microsoft.com/office/word/2010/wordprocessingShape" mc:Ignorable="w14 w15 w16se w16cid wp14">
   <w:abstractNum w:abstractNumId="0" w15:restartNumberingAfterBreak="0">
     <w:nsid w:val="5ED66FA6"/>
     <w:multiLevelType w:val="multilevel"/>
@@ -9295,7 +8972,7 @@
 </file>
 
 <file path=word/styles.xml><?xml version="1.0" encoding="utf-8"?>
-<w:styles xmlns:mc="http://schemas.openxmlformats.org/markup-compatibility/2006" xmlns:r="http://schemas.openxmlformats.org/officeDocument/2006/relationships" xmlns:w="http://schemas.openxmlformats.org/wordprocessingml/2006/main" xmlns:w14="http://schemas.microsoft.com/office/word/2010/wordml" xmlns:w15="http://schemas.microsoft.com/office/word/2012/wordml" xmlns:w16cex="http://schemas.microsoft.com/office/word/2018/wordml/cex" xmlns:w16cid="http://schemas.microsoft.com/office/word/2016/wordml/cid" xmlns:w16="http://schemas.microsoft.com/office/word/2018/wordml" xmlns:w16se="http://schemas.microsoft.com/office/word/2015/wordml/symex" mc:Ignorable="w14 w15 w16se w16cid w16 w16cex">
+<w:styles xmlns:mc="http://schemas.openxmlformats.org/markup-compatibility/2006" xmlns:r="http://schemas.openxmlformats.org/officeDocument/2006/relationships" xmlns:w="http://schemas.openxmlformats.org/wordprocessingml/2006/main" xmlns:w14="http://schemas.microsoft.com/office/word/2010/wordml" xmlns:w15="http://schemas.microsoft.com/office/word/2012/wordml" xmlns:w16cid="http://schemas.microsoft.com/office/word/2016/wordml/cid" xmlns:w16se="http://schemas.microsoft.com/office/word/2015/wordml/symex" mc:Ignorable="w14 w15 w16se w16cid">
   <w:docDefaults>
     <w:rPrDefault>
       <w:rPr>

</xml_diff>